<commit_message>
Changed filed names, function names, added weighted random
</commit_message>
<xml_diff>
--- a/Verbs_2019-01-19.docx
+++ b/Verbs_2019-01-19.docx
@@ -21,7 +21,7 @@
     <w:p>
       <w:pPr/>
       <w:r>
-        <w:t>1. Are there zero navy tank tops?</w:t>
+        <w:t>1. Are there any delicious oranges?</w:t>
       </w:r>
     </w:p>
     <w:p>
@@ -32,7 +32,7 @@
     <w:p>
       <w:pPr/>
       <w:r>
-        <w:t>1. Calvin, / and / on / seven / put / Reese, / tops? / navy / Can / tank / Mason</w:t>
+        <w:t>2. Can Peter, Lambo, and Vanika sip any yellow kiwis?</w:t>
       </w:r>
     </w:p>
     <w:p>
@@ -43,22 +43,7 @@
     <w:p>
       <w:pPr/>
       <w:r>
-        <w:t xml:space="preserve">1. Reese, Calvin, and Mason put on seven navy </w:t>
-      </w:r>
-      <w:r>
-        <w:rPr>
-          <w:rFonts w:ascii="Comic Sans" w:hAnsi="Comic Sans"/>
-        </w:rPr>
-        <w:t>______________</w:t>
-      </w:r>
-      <w:r>
-        <w:t>(tank top).</w:t>
-      </w:r>
-    </w:p>
-    <w:p>
-      <w:pPr/>
-      <w:r>
-        <w:t>2. Can Olivia and Anson sip one white berry?</w:t>
+        <w:t>3. Do I sip a orange lychee?</w:t>
       </w:r>
     </w:p>
     <w:p>
@@ -69,7 +54,7 @@
     <w:p>
       <w:pPr/>
       <w:r>
-        <w:t>2. cannot / and / Anson / white / berry. / one / Olivia / sip</w:t>
+        <w:t>4. Does William tap any old fireplaces?</w:t>
       </w:r>
     </w:p>
     <w:p>
@@ -80,22 +65,7 @@
     <w:p>
       <w:pPr/>
       <w:r>
-        <w:t xml:space="preserve">2. Olivia and Anson cannot sip one white </w:t>
-      </w:r>
-      <w:r>
-        <w:rPr>
-          <w:rFonts w:ascii="Comic Sans" w:hAnsi="Comic Sans"/>
-        </w:rPr>
-        <w:t>______________</w:t>
-      </w:r>
-      <w:r>
-        <w:t>(berry).</w:t>
-      </w:r>
-    </w:p>
-    <w:p>
-      <w:pPr/>
-      <w:r>
-        <w:t>3. Can we sip five huge plums?</w:t>
+        <w:t>5. Are there any gross durians?</w:t>
       </w:r>
     </w:p>
     <w:p>
@@ -106,7 +76,7 @@
     <w:p>
       <w:pPr/>
       <w:r>
-        <w:t>3. huge / five / Can / sip / we / plums?</w:t>
+        <w:t>6. Can she cut any disgusting limes?</w:t>
       </w:r>
     </w:p>
     <w:p>
@@ -117,22 +87,7 @@
     <w:p>
       <w:pPr/>
       <w:r>
-        <w:t xml:space="preserve">3. We cannot sip five huge </w:t>
-      </w:r>
-      <w:r>
-        <w:rPr>
-          <w:rFonts w:ascii="Comic Sans" w:hAnsi="Comic Sans"/>
-        </w:rPr>
-        <w:t>______________</w:t>
-      </w:r>
-      <w:r>
-        <w:t>(plum).</w:t>
-      </w:r>
-    </w:p>
-    <w:p>
-      <w:pPr/>
-      <w:r>
-        <w:t>4. Are there zero large blueberries?</w:t>
+        <w:t>7. Do Mason, Olivia, and Lambo chew a sour cranberry?</w:t>
       </w:r>
     </w:p>
     <w:p>
@@ -143,7 +98,7 @@
     <w:p>
       <w:pPr/>
       <w:r>
-        <w:t>4. not / There / large / any / blueberries. / are</w:t>
+        <w:t>8. Can he lick any tiny cranberries?</w:t>
       </w:r>
     </w:p>
     <w:p>
@@ -154,22 +109,7 @@
     <w:p>
       <w:pPr/>
       <w:r>
-        <w:t xml:space="preserve">4. There are not any large </w:t>
-      </w:r>
-      <w:r>
-        <w:rPr>
-          <w:rFonts w:ascii="Comic Sans" w:hAnsi="Comic Sans"/>
-        </w:rPr>
-        <w:t>______________</w:t>
-      </w:r>
-      <w:r>
-        <w:t>(blueberry).</w:t>
-      </w:r>
-    </w:p>
-    <w:p>
-      <w:pPr/>
-      <w:r>
-        <w:t>5. Are there zero large percolators?</w:t>
+        <w:t>9. Does he tap any white clocks?</w:t>
       </w:r>
     </w:p>
     <w:p>
@@ -180,7 +120,7 @@
     <w:p>
       <w:pPr/>
       <w:r>
-        <w:t>5. there / large / Are / percolators? / zero</w:t>
+        <w:t>10. Does Lambo break a grey lawn mower?</w:t>
       </w:r>
     </w:p>
     <w:p>
@@ -191,22 +131,7 @@
     <w:p>
       <w:pPr/>
       <w:r>
-        <w:t xml:space="preserve">5. Are there zero large </w:t>
-      </w:r>
-      <w:r>
-        <w:rPr>
-          <w:rFonts w:ascii="Comic Sans" w:hAnsi="Comic Sans"/>
-        </w:rPr>
-        <w:t>______________</w:t>
-      </w:r>
-      <w:r>
-        <w:t>(percolator)?</w:t>
-      </w:r>
-    </w:p>
-    <w:p>
-      <w:pPr/>
-      <w:r>
-        <w:t>6. Can I sip five red berries?</w:t>
+        <w:t>11. Does Jenny drink any green limes?</w:t>
       </w:r>
     </w:p>
     <w:p>
@@ -217,7 +142,7 @@
     <w:p>
       <w:pPr/>
       <w:r>
-        <w:t>6. can / berries. / five / sip / red / I</w:t>
+        <w:t>12. Can he chew any large blackberries?</w:t>
       </w:r>
     </w:p>
     <w:p>
@@ -228,22 +153,7 @@
     <w:p>
       <w:pPr/>
       <w:r>
-        <w:t xml:space="preserve">6. Can I sip five red </w:t>
-      </w:r>
-      <w:r>
-        <w:rPr>
-          <w:rFonts w:ascii="Comic Sans" w:hAnsi="Comic Sans"/>
-        </w:rPr>
-        <w:t>______________</w:t>
-      </w:r>
-      <w:r>
-        <w:t>(berry)?</w:t>
-      </w:r>
-    </w:p>
-    <w:p>
-      <w:pPr/>
-      <w:r>
-        <w:t>7. Can George cut four red cranberries?</w:t>
+        <w:t>13. Does Calvin sit on any black telephones?</w:t>
       </w:r>
     </w:p>
     <w:p>
@@ -254,7 +164,7 @@
     <w:p>
       <w:pPr/>
       <w:r>
-        <w:t>7. George / four / cranberries? / cut / Can / red</w:t>
+        <w:t>14. Does he cut any yellow avocados?</w:t>
       </w:r>
     </w:p>
     <w:p>
@@ -265,1607 +175,12 @@
     <w:p>
       <w:pPr/>
       <w:r>
-        <w:t xml:space="preserve">7. George cannot cut four red </w:t>
-      </w:r>
-      <w:r>
-        <w:rPr>
-          <w:rFonts w:ascii="Comic Sans" w:hAnsi="Comic Sans"/>
-        </w:rPr>
-        <w:t>______________</w:t>
-      </w:r>
-      <w:r>
-        <w:t>(cranberry).</w:t>
-      </w:r>
-    </w:p>
-    <w:p>
-      <w:pPr/>
-      <w:r>
-        <w:t>8. Do Bob and Stephen slurp three green kiwis?</w:t>
+        <w:t>15. Do Abby and Elaine sit on any old kerosene heaters?</w:t>
       </w:r>
     </w:p>
     <w:p>
       <w:r>
         <w:t>________________________________________________</w:t>
-      </w:r>
-    </w:p>
-    <w:p>
-      <w:pPr/>
-      <w:r>
-        <w:t>8. green / do / Bob / three / slurp / and / Stephen / kiwis. / not</w:t>
-      </w:r>
-    </w:p>
-    <w:p>
-      <w:r>
-        <w:t>________________________________________________</w:t>
-      </w:r>
-    </w:p>
-    <w:p>
-      <w:pPr/>
-      <w:r>
-        <w:t xml:space="preserve">8. Bob and Stephen slurp three green </w:t>
-      </w:r>
-      <w:r>
-        <w:rPr>
-          <w:rFonts w:ascii="Comic Sans" w:hAnsi="Comic Sans"/>
-        </w:rPr>
-        <w:t>______________</w:t>
-      </w:r>
-      <w:r>
-        <w:t>(kiwi).</w:t>
-      </w:r>
-    </w:p>
-    <w:p>
-      <w:pPr/>
-      <w:r>
-        <w:t>9. Is there zero large kiwi?</w:t>
-      </w:r>
-    </w:p>
-    <w:p>
-      <w:r>
-        <w:t>________________________________________________</w:t>
-      </w:r>
-    </w:p>
-    <w:p>
-      <w:pPr/>
-      <w:r>
-        <w:t>9. there / Is / large / kiwi? / zero</w:t>
-      </w:r>
-    </w:p>
-    <w:p>
-      <w:r>
-        <w:t>________________________________________________</w:t>
-      </w:r>
-    </w:p>
-    <w:p>
-      <w:pPr/>
-      <w:r>
-        <w:t xml:space="preserve">9. Is there zero large </w:t>
-      </w:r>
-      <w:r>
-        <w:rPr>
-          <w:rFonts w:ascii="Comic Sans" w:hAnsi="Comic Sans"/>
-        </w:rPr>
-        <w:t>______________</w:t>
-      </w:r>
-      <w:r>
-        <w:t>(kiwi)?</w:t>
-      </w:r>
-    </w:p>
-    <w:p>
-      <w:pPr/>
-      <w:r>
-        <w:t>10. Does he sip five gross guavas?</w:t>
-      </w:r>
-    </w:p>
-    <w:p>
-      <w:r>
-        <w:t>________________________________________________</w:t>
-      </w:r>
-    </w:p>
-    <w:p>
-      <w:pPr/>
-      <w:r>
-        <w:t>10. sips / guavas. / He / five / gross</w:t>
-      </w:r>
-    </w:p>
-    <w:p>
-      <w:r>
-        <w:t>________________________________________________</w:t>
-      </w:r>
-    </w:p>
-    <w:p>
-      <w:pPr/>
-      <w:r>
-        <w:t xml:space="preserve">10. Does he sip five gross </w:t>
-      </w:r>
-      <w:r>
-        <w:rPr>
-          <w:rFonts w:ascii="Comic Sans" w:hAnsi="Comic Sans"/>
-        </w:rPr>
-        <w:t>______________</w:t>
-      </w:r>
-      <w:r>
-        <w:t>(guava)?</w:t>
-      </w:r>
-    </w:p>
-    <w:p>
-      <w:pPr/>
-      <w:r>
-        <w:t>11. Are there zero grey blow dryers?</w:t>
-      </w:r>
-    </w:p>
-    <w:p>
-      <w:r>
-        <w:t>________________________________________________</w:t>
-      </w:r>
-    </w:p>
-    <w:p>
-      <w:pPr/>
-      <w:r>
-        <w:t>11. grey / there / blow / zero / Are / dryers?</w:t>
-      </w:r>
-    </w:p>
-    <w:p>
-      <w:r>
-        <w:t>________________________________________________</w:t>
-      </w:r>
-    </w:p>
-    <w:p>
-      <w:pPr/>
-      <w:r>
-        <w:t xml:space="preserve">11. There are eight grey </w:t>
-      </w:r>
-      <w:r>
-        <w:rPr>
-          <w:rFonts w:ascii="Comic Sans" w:hAnsi="Comic Sans"/>
-        </w:rPr>
-        <w:t>______________</w:t>
-      </w:r>
-      <w:r>
-        <w:t>(blow dryer).</w:t>
-      </w:r>
-    </w:p>
-    <w:p>
-      <w:pPr/>
-      <w:r>
-        <w:t>12. Does it drink one white guava?</w:t>
-      </w:r>
-    </w:p>
-    <w:p>
-      <w:r>
-        <w:t>________________________________________________</w:t>
-      </w:r>
-    </w:p>
-    <w:p>
-      <w:pPr/>
-      <w:r>
-        <w:t>12. white / drink / Does / guava? / one / it</w:t>
-      </w:r>
-    </w:p>
-    <w:p>
-      <w:r>
-        <w:t>________________________________________________</w:t>
-      </w:r>
-    </w:p>
-    <w:p>
-      <w:pPr/>
-      <w:r>
-        <w:t xml:space="preserve">12. Does it drink one white </w:t>
-      </w:r>
-      <w:r>
-        <w:rPr>
-          <w:rFonts w:ascii="Comic Sans" w:hAnsi="Comic Sans"/>
-        </w:rPr>
-        <w:t>______________</w:t>
-      </w:r>
-      <w:r>
-        <w:t>(guava)?</w:t>
-      </w:r>
-    </w:p>
-    <w:p>
-      <w:pPr/>
-      <w:r>
-        <w:t>13. Are there zero grey hot plates?</w:t>
-      </w:r>
-    </w:p>
-    <w:p>
-      <w:r>
-        <w:t>________________________________________________</w:t>
-      </w:r>
-    </w:p>
-    <w:p>
-      <w:pPr/>
-      <w:r>
-        <w:t>13. hot / ons / grey / plates. / sit / John / four</w:t>
-      </w:r>
-    </w:p>
-    <w:p>
-      <w:r>
-        <w:t>________________________________________________</w:t>
-      </w:r>
-    </w:p>
-    <w:p>
-      <w:pPr/>
-      <w:r>
-        <w:t xml:space="preserve">13. John sit ons four grey </w:t>
-      </w:r>
-      <w:r>
-        <w:rPr>
-          <w:rFonts w:ascii="Comic Sans" w:hAnsi="Comic Sans"/>
-        </w:rPr>
-        <w:t>______________</w:t>
-      </w:r>
-      <w:r>
-        <w:t>(hot plate).</w:t>
-      </w:r>
-    </w:p>
-    <w:p>
-      <w:pPr/>
-      <w:r>
-        <w:t>14. Can we carry six brown handbags?</w:t>
-      </w:r>
-    </w:p>
-    <w:p>
-      <w:r>
-        <w:t>________________________________________________</w:t>
-      </w:r>
-    </w:p>
-    <w:p>
-      <w:pPr/>
-      <w:r>
-        <w:t>14. Can / handbags? / six / we / carry / brown</w:t>
-      </w:r>
-    </w:p>
-    <w:p>
-      <w:r>
-        <w:t>________________________________________________</w:t>
-      </w:r>
-    </w:p>
-    <w:p>
-      <w:pPr/>
-      <w:r>
-        <w:t xml:space="preserve">14. We carry six brown </w:t>
-      </w:r>
-      <w:r>
-        <w:rPr>
-          <w:rFonts w:ascii="Comic Sans" w:hAnsi="Comic Sans"/>
-        </w:rPr>
-        <w:t>______________</w:t>
-      </w:r>
-      <w:r>
-        <w:t>(handbag).</w:t>
-      </w:r>
-    </w:p>
-    <w:p>
-      <w:pPr/>
-      <w:r>
-        <w:t>15. Can we drink six pink lychees?</w:t>
-      </w:r>
-    </w:p>
-    <w:p>
-      <w:r>
-        <w:t>________________________________________________</w:t>
-      </w:r>
-    </w:p>
-    <w:p>
-      <w:pPr/>
-      <w:r>
-        <w:t>15. lychees? / we / pink / Can / drink / six</w:t>
-      </w:r>
-    </w:p>
-    <w:p>
-      <w:r>
-        <w:t>________________________________________________</w:t>
-      </w:r>
-    </w:p>
-    <w:p>
-      <w:pPr/>
-      <w:r>
-        <w:t xml:space="preserve">15. Can we drink six pink </w:t>
-      </w:r>
-      <w:r>
-        <w:rPr>
-          <w:rFonts w:ascii="Comic Sans" w:hAnsi="Comic Sans"/>
-        </w:rPr>
-        <w:t>______________</w:t>
-      </w:r>
-      <w:r>
-        <w:t>(lychee)?</w:t>
-      </w:r>
-    </w:p>
-    <w:p>
-      <w:pPr/>
-      <w:r>
-        <w:t>16. Can I repair two old rotisseries?</w:t>
-      </w:r>
-    </w:p>
-    <w:p>
-      <w:r>
-        <w:t>________________________________________________</w:t>
-      </w:r>
-    </w:p>
-    <w:p>
-      <w:pPr/>
-      <w:r>
-        <w:t>16. I / cannot / repair / old / rotisseries. / two</w:t>
-      </w:r>
-    </w:p>
-    <w:p>
-      <w:r>
-        <w:t>________________________________________________</w:t>
-      </w:r>
-    </w:p>
-    <w:p>
-      <w:pPr/>
-      <w:r>
-        <w:t xml:space="preserve">16. I can repair two old </w:t>
-      </w:r>
-      <w:r>
-        <w:rPr>
-          <w:rFonts w:ascii="Comic Sans" w:hAnsi="Comic Sans"/>
-        </w:rPr>
-        <w:t>______________</w:t>
-      </w:r>
-      <w:r>
-        <w:t>(rotisserie).</w:t>
-      </w:r>
-    </w:p>
-    <w:p>
-      <w:pPr/>
-      <w:r>
-        <w:t>17. Do Abby and Vanika fix four new televisions?</w:t>
-      </w:r>
-    </w:p>
-    <w:p>
-      <w:r>
-        <w:t>________________________________________________</w:t>
-      </w:r>
-    </w:p>
-    <w:p>
-      <w:pPr/>
-      <w:r>
-        <w:t>17. and / Do / Vanika / Abby / new / fix / four / televisions?</w:t>
-      </w:r>
-    </w:p>
-    <w:p>
-      <w:r>
-        <w:t>________________________________________________</w:t>
-      </w:r>
-    </w:p>
-    <w:p>
-      <w:pPr/>
-      <w:r>
-        <w:t xml:space="preserve">17. Abby and Vanika fix four new </w:t>
-      </w:r>
-      <w:r>
-        <w:rPr>
-          <w:rFonts w:ascii="Comic Sans" w:hAnsi="Comic Sans"/>
-        </w:rPr>
-        <w:t>______________</w:t>
-      </w:r>
-      <w:r>
-        <w:t>(television).</w:t>
-      </w:r>
-    </w:p>
-    <w:p>
-      <w:pPr/>
-      <w:r>
-        <w:t>18. Can Stephen and Calvin use one old scanner?</w:t>
-      </w:r>
-    </w:p>
-    <w:p>
-      <w:r>
-        <w:t>________________________________________________</w:t>
-      </w:r>
-    </w:p>
-    <w:p>
-      <w:pPr/>
-      <w:r>
-        <w:t>18. one / Calvin / Stephen / scanner? / old / and / use / Can</w:t>
-      </w:r>
-    </w:p>
-    <w:p>
-      <w:r>
-        <w:t>________________________________________________</w:t>
-      </w:r>
-    </w:p>
-    <w:p>
-      <w:pPr/>
-      <w:r>
-        <w:t xml:space="preserve">18. Can Stephen and Calvin use one old </w:t>
-      </w:r>
-      <w:r>
-        <w:rPr>
-          <w:rFonts w:ascii="Comic Sans" w:hAnsi="Comic Sans"/>
-        </w:rPr>
-        <w:t>______________</w:t>
-      </w:r>
-      <w:r>
-        <w:t>(scanner)?</w:t>
-      </w:r>
-    </w:p>
-    <w:p>
-      <w:pPr/>
-      <w:r>
-        <w:t>19. Can they put on eight old polo shirts?</w:t>
-      </w:r>
-    </w:p>
-    <w:p>
-      <w:r>
-        <w:t>________________________________________________</w:t>
-      </w:r>
-    </w:p>
-    <w:p>
-      <w:pPr/>
-      <w:r>
-        <w:t>19. Can / eight / old / put / shirts? / polo / they / on</w:t>
-      </w:r>
-    </w:p>
-    <w:p>
-      <w:r>
-        <w:t>________________________________________________</w:t>
-      </w:r>
-    </w:p>
-    <w:p>
-      <w:pPr/>
-      <w:r>
-        <w:t xml:space="preserve">19. They can put on eight old </w:t>
-      </w:r>
-      <w:r>
-        <w:rPr>
-          <w:rFonts w:ascii="Comic Sans" w:hAnsi="Comic Sans"/>
-        </w:rPr>
-        <w:t>______________</w:t>
-      </w:r>
-      <w:r>
-        <w:t>(polo shirt).</w:t>
-      </w:r>
-    </w:p>
-    <w:p>
-      <w:pPr/>
-      <w:r>
-        <w:t>20. Can they hold one new handbag?</w:t>
-      </w:r>
-    </w:p>
-    <w:p>
-      <w:r>
-        <w:t>________________________________________________</w:t>
-      </w:r>
-    </w:p>
-    <w:p>
-      <w:pPr/>
-      <w:r>
-        <w:t>20. Can / new / handbag? / one / hold / they</w:t>
-      </w:r>
-    </w:p>
-    <w:p>
-      <w:r>
-        <w:t>________________________________________________</w:t>
-      </w:r>
-    </w:p>
-    <w:p>
-      <w:pPr/>
-      <w:r>
-        <w:t xml:space="preserve">20. They cannot hold one new </w:t>
-      </w:r>
-      <w:r>
-        <w:rPr>
-          <w:rFonts w:ascii="Comic Sans" w:hAnsi="Comic Sans"/>
-        </w:rPr>
-        <w:t>______________</w:t>
-      </w:r>
-      <w:r>
-        <w:t>(handbag).</w:t>
-      </w:r>
-    </w:p>
-    <w:p>
-      <w:pPr/>
-      <w:r>
-        <w:t>21. Do Jenny, Tess, and Anson bite five yellow quinces?</w:t>
-      </w:r>
-    </w:p>
-    <w:p>
-      <w:r>
-        <w:t>________________________________________________</w:t>
-      </w:r>
-    </w:p>
-    <w:p>
-      <w:pPr/>
-      <w:r>
-        <w:t>21. yellow / and / bite / Tess, / five / Jenny, / quinces. / Anson</w:t>
-      </w:r>
-    </w:p>
-    <w:p>
-      <w:r>
-        <w:t>________________________________________________</w:t>
-      </w:r>
-    </w:p>
-    <w:p>
-      <w:pPr/>
-      <w:r>
-        <w:t xml:space="preserve">21. Jenny, Tess, and Anson bite five yellow </w:t>
-      </w:r>
-      <w:r>
-        <w:rPr>
-          <w:rFonts w:ascii="Comic Sans" w:hAnsi="Comic Sans"/>
-        </w:rPr>
-        <w:t>______________</w:t>
-      </w:r>
-      <w:r>
-        <w:t>(quince).</w:t>
-      </w:r>
-    </w:p>
-    <w:p>
-      <w:pPr/>
-      <w:r>
-        <w:t>22. Are there zero small dryers?</w:t>
-      </w:r>
-    </w:p>
-    <w:p>
-      <w:r>
-        <w:t>________________________________________________</w:t>
-      </w:r>
-    </w:p>
-    <w:p>
-      <w:pPr/>
-      <w:r>
-        <w:t>22. Are / dryers? / there / zero / small</w:t>
-      </w:r>
-    </w:p>
-    <w:p>
-      <w:r>
-        <w:t>________________________________________________</w:t>
-      </w:r>
-    </w:p>
-    <w:p>
-      <w:pPr/>
-      <w:r>
-        <w:t xml:space="preserve">22. We tap eight small </w:t>
-      </w:r>
-      <w:r>
-        <w:rPr>
-          <w:rFonts w:ascii="Comic Sans" w:hAnsi="Comic Sans"/>
-        </w:rPr>
-        <w:t>______________</w:t>
-      </w:r>
-      <w:r>
-        <w:t>(dryer).</w:t>
-      </w:r>
-    </w:p>
-    <w:p>
-      <w:pPr/>
-      <w:r>
-        <w:t>23. Can they sip three large lemons?</w:t>
-      </w:r>
-    </w:p>
-    <w:p>
-      <w:r>
-        <w:t>________________________________________________</w:t>
-      </w:r>
-    </w:p>
-    <w:p>
-      <w:pPr/>
-      <w:r>
-        <w:t>23. three / sip / large / lemons? / they / Can</w:t>
-      </w:r>
-    </w:p>
-    <w:p>
-      <w:r>
-        <w:t>________________________________________________</w:t>
-      </w:r>
-    </w:p>
-    <w:p>
-      <w:pPr/>
-      <w:r>
-        <w:t xml:space="preserve">23. They can sip three large </w:t>
-      </w:r>
-      <w:r>
-        <w:rPr>
-          <w:rFonts w:ascii="Comic Sans" w:hAnsi="Comic Sans"/>
-        </w:rPr>
-        <w:t>______________</w:t>
-      </w:r>
-      <w:r>
-        <w:t>(lemon).</w:t>
-      </w:r>
-    </w:p>
-    <w:p>
-      <w:pPr/>
-      <w:r>
-        <w:t>24. Can Vanika, Melody, and Elaine lick seven small currents?</w:t>
-      </w:r>
-    </w:p>
-    <w:p>
-      <w:r>
-        <w:t>________________________________________________</w:t>
-      </w:r>
-    </w:p>
-    <w:p>
-      <w:pPr/>
-      <w:r>
-        <w:t>24. lick / Vanika, / cannot / seven / Melody, / and / Elaine / currents. / small</w:t>
-      </w:r>
-    </w:p>
-    <w:p>
-      <w:r>
-        <w:t>________________________________________________</w:t>
-      </w:r>
-    </w:p>
-    <w:p>
-      <w:pPr/>
-      <w:r>
-        <w:t xml:space="preserve">24. Can Vanika, Melody, and Elaine lick seven small </w:t>
-      </w:r>
-      <w:r>
-        <w:rPr>
-          <w:rFonts w:ascii="Comic Sans" w:hAnsi="Comic Sans"/>
-        </w:rPr>
-        <w:t>______________</w:t>
-      </w:r>
-      <w:r>
-        <w:t>(current)?</w:t>
-      </w:r>
-    </w:p>
-    <w:p>
-      <w:pPr/>
-      <w:r>
-        <w:t>25. Can they use three broken ice cream makers?</w:t>
-      </w:r>
-    </w:p>
-    <w:p>
-      <w:r>
-        <w:t>________________________________________________</w:t>
-      </w:r>
-    </w:p>
-    <w:p>
-      <w:pPr/>
-      <w:r>
-        <w:t>25. They / makers. / three / use / cream / broken / ice</w:t>
-      </w:r>
-    </w:p>
-    <w:p>
-      <w:r>
-        <w:t>________________________________________________</w:t>
-      </w:r>
-    </w:p>
-    <w:p>
-      <w:pPr/>
-      <w:r>
-        <w:t xml:space="preserve">25. They use three broken </w:t>
-      </w:r>
-      <w:r>
-        <w:rPr>
-          <w:rFonts w:ascii="Comic Sans" w:hAnsi="Comic Sans"/>
-        </w:rPr>
-        <w:t>______________</w:t>
-      </w:r>
-      <w:r>
-        <w:t>(ice cream maker).</w:t>
-      </w:r>
-    </w:p>
-    <w:p>
-      <w:pPr/>
-      <w:r>
-        <w:t>26. Can Peter, George, and Melody slurp eight tiny blackberries?</w:t>
-      </w:r>
-    </w:p>
-    <w:p>
-      <w:r>
-        <w:t>________________________________________________</w:t>
-      </w:r>
-    </w:p>
-    <w:p>
-      <w:pPr/>
-      <w:r>
-        <w:t>26. George, / tiny / eight / and / can / Melody / slurp / blackberries. / Peter,</w:t>
-      </w:r>
-    </w:p>
-    <w:p>
-      <w:r>
-        <w:t>________________________________________________</w:t>
-      </w:r>
-    </w:p>
-    <w:p>
-      <w:pPr/>
-      <w:r>
-        <w:t xml:space="preserve">26. Can Peter, George, and Melody slurp eight tiny </w:t>
-      </w:r>
-      <w:r>
-        <w:rPr>
-          <w:rFonts w:ascii="Comic Sans" w:hAnsi="Comic Sans"/>
-        </w:rPr>
-        <w:t>______________</w:t>
-      </w:r>
-      <w:r>
-        <w:t>(blackberry)?</w:t>
-      </w:r>
-    </w:p>
-    <w:p>
-      <w:pPr/>
-      <w:r>
-        <w:t>27. Can Tess bite seven pink lychees?</w:t>
-      </w:r>
-    </w:p>
-    <w:p>
-      <w:r>
-        <w:t>________________________________________________</w:t>
-      </w:r>
-    </w:p>
-    <w:p>
-      <w:pPr/>
-      <w:r>
-        <w:t>27. bite / seven / can / pink / lychees. / Tess</w:t>
-      </w:r>
-    </w:p>
-    <w:p>
-      <w:r>
-        <w:t>________________________________________________</w:t>
-      </w:r>
-    </w:p>
-    <w:p>
-      <w:pPr/>
-      <w:r>
-        <w:t xml:space="preserve">27. Can Tess bite seven pink </w:t>
-      </w:r>
-      <w:r>
-        <w:rPr>
-          <w:rFonts w:ascii="Comic Sans" w:hAnsi="Comic Sans"/>
-        </w:rPr>
-        <w:t>______________</w:t>
-      </w:r>
-      <w:r>
-        <w:t>(lychee)?</w:t>
-      </w:r>
-    </w:p>
-    <w:p>
-      <w:pPr/>
-      <w:r>
-        <w:t>28. Are there zero sour pineapples?</w:t>
-      </w:r>
-    </w:p>
-    <w:p>
-      <w:r>
-        <w:t>________________________________________________</w:t>
-      </w:r>
-    </w:p>
-    <w:p>
-      <w:pPr/>
-      <w:r>
-        <w:t>28. pineapples. / are / any / not / There / sour</w:t>
-      </w:r>
-    </w:p>
-    <w:p>
-      <w:r>
-        <w:t>________________________________________________</w:t>
-      </w:r>
-    </w:p>
-    <w:p>
-      <w:pPr/>
-      <w:r>
-        <w:t xml:space="preserve">28. Are there zero sour </w:t>
-      </w:r>
-      <w:r>
-        <w:rPr>
-          <w:rFonts w:ascii="Comic Sans" w:hAnsi="Comic Sans"/>
-        </w:rPr>
-        <w:t>______________</w:t>
-      </w:r>
-      <w:r>
-        <w:t>(pineapple)?</w:t>
-      </w:r>
-    </w:p>
-    <w:p>
-      <w:pPr/>
-      <w:r>
-        <w:t>29. Do they chew eight orange limes?</w:t>
-      </w:r>
-    </w:p>
-    <w:p>
-      <w:r>
-        <w:t>________________________________________________</w:t>
-      </w:r>
-    </w:p>
-    <w:p>
-      <w:pPr/>
-      <w:r>
-        <w:t>29. zero / there / orange / limes? / Are</w:t>
-      </w:r>
-    </w:p>
-    <w:p>
-      <w:r>
-        <w:t>________________________________________________</w:t>
-      </w:r>
-    </w:p>
-    <w:p>
-      <w:pPr/>
-      <w:r>
-        <w:t xml:space="preserve">29. They chew eight orange </w:t>
-      </w:r>
-      <w:r>
-        <w:rPr>
-          <w:rFonts w:ascii="Comic Sans" w:hAnsi="Comic Sans"/>
-        </w:rPr>
-        <w:t>______________</w:t>
-      </w:r>
-      <w:r>
-        <w:t>(lime).</w:t>
-      </w:r>
-    </w:p>
-    <w:p>
-      <w:pPr/>
-      <w:r>
-        <w:t>30. Are there zero white lychees?</w:t>
-      </w:r>
-    </w:p>
-    <w:p>
-      <w:r>
-        <w:t>________________________________________________</w:t>
-      </w:r>
-    </w:p>
-    <w:p>
-      <w:pPr/>
-      <w:r>
-        <w:t>30. white / zero / lychees? / there / Are</w:t>
-      </w:r>
-    </w:p>
-    <w:p>
-      <w:r>
-        <w:t>________________________________________________</w:t>
-      </w:r>
-    </w:p>
-    <w:p>
-      <w:pPr/>
-      <w:r>
-        <w:t xml:space="preserve">30. Are there zero white </w:t>
-      </w:r>
-      <w:r>
-        <w:rPr>
-          <w:rFonts w:ascii="Comic Sans" w:hAnsi="Comic Sans"/>
-        </w:rPr>
-        <w:t>______________</w:t>
-      </w:r>
-      <w:r>
-        <w:t>(lychee)?</w:t>
-      </w:r>
-    </w:p>
-    <w:p>
-      <w:pPr/>
-      <w:r>
-        <w:t>31. Can I slurp one huge dragon fruit?</w:t>
-      </w:r>
-    </w:p>
-    <w:p>
-      <w:r>
-        <w:t>________________________________________________</w:t>
-      </w:r>
-    </w:p>
-    <w:p>
-      <w:pPr/>
-      <w:r>
-        <w:t>31. fruit? / dragon / huge / Is / zero / there</w:t>
-      </w:r>
-    </w:p>
-    <w:p>
-      <w:r>
-        <w:t>________________________________________________</w:t>
-      </w:r>
-    </w:p>
-    <w:p>
-      <w:pPr/>
-      <w:r>
-        <w:t xml:space="preserve">31. I slurp one huge </w:t>
-      </w:r>
-      <w:r>
-        <w:rPr>
-          <w:rFonts w:ascii="Comic Sans" w:hAnsi="Comic Sans"/>
-        </w:rPr>
-        <w:t>______________</w:t>
-      </w:r>
-      <w:r>
-        <w:t>(dragon fruit).</w:t>
-      </w:r>
-    </w:p>
-    <w:p>
-      <w:pPr/>
-      <w:r>
-        <w:t>32. Can he hold seven small hawaiian shirts?</w:t>
-      </w:r>
-    </w:p>
-    <w:p>
-      <w:r>
-        <w:t>________________________________________________</w:t>
-      </w:r>
-    </w:p>
-    <w:p>
-      <w:pPr/>
-      <w:r>
-        <w:t>32. shirts? / hold / seven / hawaiian / he / Can / small</w:t>
-      </w:r>
-    </w:p>
-    <w:p>
-      <w:r>
-        <w:t>________________________________________________</w:t>
-      </w:r>
-    </w:p>
-    <w:p>
-      <w:pPr/>
-      <w:r>
-        <w:t xml:space="preserve">32. Can he hold seven small </w:t>
-      </w:r>
-      <w:r>
-        <w:rPr>
-          <w:rFonts w:ascii="Comic Sans" w:hAnsi="Comic Sans"/>
-        </w:rPr>
-        <w:t>______________</w:t>
-      </w:r>
-      <w:r>
-        <w:t>(hawaiian shirt)?</w:t>
-      </w:r>
-    </w:p>
-    <w:p>
-      <w:pPr/>
-      <w:r>
-        <w:t>33. Can Celine and Reese lick three huge quinces?</w:t>
-      </w:r>
-    </w:p>
-    <w:p>
-      <w:r>
-        <w:t>________________________________________________</w:t>
-      </w:r>
-    </w:p>
-    <w:p>
-      <w:pPr/>
-      <w:r>
-        <w:t>33. Reese / three / and / lick / huge / quinces. / Celine / can</w:t>
-      </w:r>
-    </w:p>
-    <w:p>
-      <w:r>
-        <w:t>________________________________________________</w:t>
-      </w:r>
-    </w:p>
-    <w:p>
-      <w:pPr/>
-      <w:r>
-        <w:t xml:space="preserve">33. Can Celine and Reese lick three huge </w:t>
-      </w:r>
-      <w:r>
-        <w:rPr>
-          <w:rFonts w:ascii="Comic Sans" w:hAnsi="Comic Sans"/>
-        </w:rPr>
-        <w:t>______________</w:t>
-      </w:r>
-      <w:r>
-        <w:t>(quince)?</w:t>
-      </w:r>
-    </w:p>
-    <w:p>
-      <w:pPr/>
-      <w:r>
-        <w:t>34. Can he make five tiny handbags?</w:t>
-      </w:r>
-    </w:p>
-    <w:p>
-      <w:r>
-        <w:t>________________________________________________</w:t>
-      </w:r>
-    </w:p>
-    <w:p>
-      <w:pPr/>
-      <w:r>
-        <w:t>34. five / He / makes / handbags. / tiny</w:t>
-      </w:r>
-    </w:p>
-    <w:p>
-      <w:r>
-        <w:t>________________________________________________</w:t>
-      </w:r>
-    </w:p>
-    <w:p>
-      <w:pPr/>
-      <w:r>
-        <w:t xml:space="preserve">34. He makes five tiny </w:t>
-      </w:r>
-      <w:r>
-        <w:rPr>
-          <w:rFonts w:ascii="Comic Sans" w:hAnsi="Comic Sans"/>
-        </w:rPr>
-        <w:t>______________</w:t>
-      </w:r>
-      <w:r>
-        <w:t>(handbag).</w:t>
-      </w:r>
-    </w:p>
-    <w:p>
-      <w:pPr/>
-      <w:r>
-        <w:t>35. Does Danny carry one tiny hood?</w:t>
-      </w:r>
-    </w:p>
-    <w:p>
-      <w:r>
-        <w:t>________________________________________________</w:t>
-      </w:r>
-    </w:p>
-    <w:p>
-      <w:pPr/>
-      <w:r>
-        <w:t>35. one / tiny / Danny / carries / hood.</w:t>
-      </w:r>
-    </w:p>
-    <w:p>
-      <w:r>
-        <w:t>________________________________________________</w:t>
-      </w:r>
-    </w:p>
-    <w:p>
-      <w:pPr/>
-      <w:r>
-        <w:t xml:space="preserve">35. Danny carries one tiny </w:t>
-      </w:r>
-      <w:r>
-        <w:rPr>
-          <w:rFonts w:ascii="Comic Sans" w:hAnsi="Comic Sans"/>
-        </w:rPr>
-        <w:t>______________</w:t>
-      </w:r>
-      <w:r>
-        <w:t>(hood).</w:t>
-      </w:r>
-    </w:p>
-    <w:p>
-      <w:pPr/>
-      <w:r>
-        <w:t>36. Are there zero white lemons?</w:t>
-      </w:r>
-    </w:p>
-    <w:p>
-      <w:r>
-        <w:t>________________________________________________</w:t>
-      </w:r>
-    </w:p>
-    <w:p>
-      <w:pPr/>
-      <w:r>
-        <w:t>36. there / lemons? / zero / white / Are</w:t>
-      </w:r>
-    </w:p>
-    <w:p>
-      <w:r>
-        <w:t>________________________________________________</w:t>
-      </w:r>
-    </w:p>
-    <w:p>
-      <w:pPr/>
-      <w:r>
-        <w:t xml:space="preserve">36. Are there zero white </w:t>
-      </w:r>
-      <w:r>
-        <w:rPr>
-          <w:rFonts w:ascii="Comic Sans" w:hAnsi="Comic Sans"/>
-        </w:rPr>
-        <w:t>______________</w:t>
-      </w:r>
-      <w:r>
-        <w:t>(lemon)?</w:t>
-      </w:r>
-    </w:p>
-    <w:p>
-      <w:pPr/>
-      <w:r>
-        <w:t>37. Can she carry two small video cameras?</w:t>
-      </w:r>
-    </w:p>
-    <w:p>
-      <w:r>
-        <w:t>________________________________________________</w:t>
-      </w:r>
-    </w:p>
-    <w:p>
-      <w:pPr/>
-      <w:r>
-        <w:t>37. Can / carry / two / small / cameras? / video / she</w:t>
-      </w:r>
-    </w:p>
-    <w:p>
-      <w:r>
-        <w:t>________________________________________________</w:t>
-      </w:r>
-    </w:p>
-    <w:p>
-      <w:pPr/>
-      <w:r>
-        <w:t xml:space="preserve">37. Can she carry two small </w:t>
-      </w:r>
-      <w:r>
-        <w:rPr>
-          <w:rFonts w:ascii="Comic Sans" w:hAnsi="Comic Sans"/>
-        </w:rPr>
-        <w:t>______________</w:t>
-      </w:r>
-      <w:r>
-        <w:t>(video camera)?</w:t>
-      </w:r>
-    </w:p>
-    <w:p>
-      <w:pPr/>
-      <w:r>
-        <w:t>38. Can Stephanie, William, and Anson munch three sour pears?</w:t>
-      </w:r>
-    </w:p>
-    <w:p>
-      <w:r>
-        <w:t>________________________________________________</w:t>
-      </w:r>
-    </w:p>
-    <w:p>
-      <w:pPr/>
-      <w:r>
-        <w:t>38. can / three / William, / munch / sour / Anson / pears. / Stephanie, / and</w:t>
-      </w:r>
-    </w:p>
-    <w:p>
-      <w:r>
-        <w:t>________________________________________________</w:t>
-      </w:r>
-    </w:p>
-    <w:p>
-      <w:pPr/>
-      <w:r>
-        <w:t xml:space="preserve">38. Can Stephanie, William, and Anson munch three sour </w:t>
-      </w:r>
-      <w:r>
-        <w:rPr>
-          <w:rFonts w:ascii="Comic Sans" w:hAnsi="Comic Sans"/>
-        </w:rPr>
-        <w:t>______________</w:t>
-      </w:r>
-      <w:r>
-        <w:t>(pear)?</w:t>
-      </w:r>
-    </w:p>
-    <w:p>
-      <w:pPr/>
-      <w:r>
-        <w:t>39. Can Olivia and Victoria drink two large grapes?</w:t>
-      </w:r>
-    </w:p>
-    <w:p>
-      <w:r>
-        <w:t>________________________________________________</w:t>
-      </w:r>
-    </w:p>
-    <w:p>
-      <w:pPr/>
-      <w:r>
-        <w:t>39. drink / Olivia / large / can / grapes. / and / Victoria / two</w:t>
-      </w:r>
-    </w:p>
-    <w:p>
-      <w:r>
-        <w:t>________________________________________________</w:t>
-      </w:r>
-    </w:p>
-    <w:p>
-      <w:pPr/>
-      <w:r>
-        <w:t xml:space="preserve">39. Can Olivia and Victoria drink two large </w:t>
-      </w:r>
-      <w:r>
-        <w:rPr>
-          <w:rFonts w:ascii="Comic Sans" w:hAnsi="Comic Sans"/>
-        </w:rPr>
-        <w:t>______________</w:t>
-      </w:r>
-      <w:r>
-        <w:t>(grape)?</w:t>
-      </w:r>
-    </w:p>
-    <w:p>
-      <w:pPr/>
-      <w:r>
-        <w:t>40. Are there zero large bananas?</w:t>
-      </w:r>
-    </w:p>
-    <w:p>
-      <w:r>
-        <w:t>________________________________________________</w:t>
-      </w:r>
-    </w:p>
-    <w:p>
-      <w:pPr/>
-      <w:r>
-        <w:t>40. Reese / large / Lambo, / and / bananas. / five / lick / Stephen,</w:t>
-      </w:r>
-    </w:p>
-    <w:p>
-      <w:r>
-        <w:t>________________________________________________</w:t>
-      </w:r>
-    </w:p>
-    <w:p>
-      <w:pPr/>
-      <w:r>
-        <w:t xml:space="preserve">40. Lambo, Stephen, and Reese lick five large </w:t>
-      </w:r>
-      <w:r>
-        <w:rPr>
-          <w:rFonts w:ascii="Comic Sans" w:hAnsi="Comic Sans"/>
-        </w:rPr>
-        <w:t>______________</w:t>
-      </w:r>
-      <w:r>
-        <w:t>(banana).</w:t>
-      </w:r>
-    </w:p>
-    <w:p>
-      <w:pPr/>
-      <w:r>
-        <w:t>41. Can they eat one small current?</w:t>
-      </w:r>
-    </w:p>
-    <w:p>
-      <w:r>
-        <w:t>________________________________________________</w:t>
-      </w:r>
-    </w:p>
-    <w:p>
-      <w:pPr/>
-      <w:r>
-        <w:t>41. they / Can / current? / one / small / eat</w:t>
-      </w:r>
-    </w:p>
-    <w:p>
-      <w:r>
-        <w:t>________________________________________________</w:t>
-      </w:r>
-    </w:p>
-    <w:p>
-      <w:pPr/>
-      <w:r>
-        <w:t xml:space="preserve">41. They cannot eat one small </w:t>
-      </w:r>
-      <w:r>
-        <w:rPr>
-          <w:rFonts w:ascii="Comic Sans" w:hAnsi="Comic Sans"/>
-        </w:rPr>
-        <w:t>______________</w:t>
-      </w:r>
-      <w:r>
-        <w:t>(current).</w:t>
-      </w:r>
-    </w:p>
-    <w:p>
-      <w:pPr/>
-      <w:r>
-        <w:t>42. Are there zero orange avocados?</w:t>
-      </w:r>
-    </w:p>
-    <w:p>
-      <w:r>
-        <w:t>________________________________________________</w:t>
-      </w:r>
-    </w:p>
-    <w:p>
-      <w:pPr/>
-      <w:r>
-        <w:t>42. Are / orange / avocados? / there / zero</w:t>
-      </w:r>
-    </w:p>
-    <w:p>
-      <w:r>
-        <w:t>________________________________________________</w:t>
-      </w:r>
-    </w:p>
-    <w:p>
-      <w:pPr/>
-      <w:r>
-        <w:t xml:space="preserve">42. There are not any orange </w:t>
-      </w:r>
-      <w:r>
-        <w:rPr>
-          <w:rFonts w:ascii="Comic Sans" w:hAnsi="Comic Sans"/>
-        </w:rPr>
-        <w:t>______________</w:t>
-      </w:r>
-      <w:r>
-        <w:t>(avocado).</w:t>
-      </w:r>
-    </w:p>
-    <w:p>
-      <w:pPr/>
-      <w:r>
-        <w:t>43. Can you carry seven white kerosene heaters?</w:t>
-      </w:r>
-    </w:p>
-    <w:p>
-      <w:r>
-        <w:t>________________________________________________</w:t>
-      </w:r>
-    </w:p>
-    <w:p>
-      <w:pPr/>
-      <w:r>
-        <w:t>43. heaters? / white / you / carry / seven / Can / kerosene</w:t>
-      </w:r>
-    </w:p>
-    <w:p>
-      <w:r>
-        <w:t>________________________________________________</w:t>
-      </w:r>
-    </w:p>
-    <w:p>
-      <w:pPr/>
-      <w:r>
-        <w:t xml:space="preserve">43. You cannot carry seven white </w:t>
-      </w:r>
-      <w:r>
-        <w:rPr>
-          <w:rFonts w:ascii="Comic Sans" w:hAnsi="Comic Sans"/>
-        </w:rPr>
-        <w:t>______________</w:t>
-      </w:r>
-      <w:r>
-        <w:t>(kerosene heater).</w:t>
-      </w:r>
-    </w:p>
-    <w:p>
-      <w:pPr/>
-      <w:r>
-        <w:t>44. Does Tess carry five new BBQ grills?</w:t>
-      </w:r>
-    </w:p>
-    <w:p>
-      <w:r>
-        <w:t>________________________________________________</w:t>
-      </w:r>
-    </w:p>
-    <w:p>
-      <w:pPr/>
-      <w:r>
-        <w:t>44. carry / Tess / five / new / grills? / BBQ / Does</w:t>
-      </w:r>
-    </w:p>
-    <w:p>
-      <w:r>
-        <w:t>________________________________________________</w:t>
-      </w:r>
-    </w:p>
-    <w:p>
-      <w:pPr/>
-      <w:r>
-        <w:t xml:space="preserve">44. Tess does not carry five new </w:t>
-      </w:r>
-      <w:r>
-        <w:rPr>
-          <w:rFonts w:ascii="Comic Sans" w:hAnsi="Comic Sans"/>
-        </w:rPr>
-        <w:t>______________</w:t>
-      </w:r>
-      <w:r>
-        <w:t>(BBQ grill).</w:t>
-      </w:r>
-    </w:p>
-    <w:p>
-      <w:pPr/>
-      <w:r>
-        <w:t>45. Are there zero beige vests?</w:t>
-      </w:r>
-    </w:p>
-    <w:p>
-      <w:r>
-        <w:t>________________________________________________</w:t>
-      </w:r>
-    </w:p>
-    <w:p>
-      <w:pPr/>
-      <w:r>
-        <w:t>45. six / are / vests. / beige / There</w:t>
-      </w:r>
-    </w:p>
-    <w:p>
-      <w:r>
-        <w:t>________________________________________________</w:t>
-      </w:r>
-    </w:p>
-    <w:p>
-      <w:pPr/>
-      <w:r>
-        <w:t xml:space="preserve">45. Are there zero beige </w:t>
-      </w:r>
-      <w:r>
-        <w:rPr>
-          <w:rFonts w:ascii="Comic Sans" w:hAnsi="Comic Sans"/>
-        </w:rPr>
-        <w:t>______________</w:t>
-      </w:r>
-      <w:r>
-        <w:t>(vest)?</w:t>
-      </w:r>
-    </w:p>
-    <w:p>
-      <w:pPr/>
-      <w:r>
-        <w:t>46. Can Anson, Abby, and Hans carry one tiny laptop?</w:t>
-      </w:r>
-    </w:p>
-    <w:p>
-      <w:r>
-        <w:t>________________________________________________</w:t>
-      </w:r>
-    </w:p>
-    <w:p>
-      <w:pPr/>
-      <w:r>
-        <w:t>46. laptop. / Hans / one / carry / Anson, / can / tiny / and / Abby,</w:t>
-      </w:r>
-    </w:p>
-    <w:p>
-      <w:r>
-        <w:t>________________________________________________</w:t>
-      </w:r>
-    </w:p>
-    <w:p>
-      <w:pPr/>
-      <w:r>
-        <w:t xml:space="preserve">46. Anson, Abby, and Hans cannot carry one tiny </w:t>
-      </w:r>
-      <w:r>
-        <w:rPr>
-          <w:rFonts w:ascii="Comic Sans" w:hAnsi="Comic Sans"/>
-        </w:rPr>
-        <w:t>______________</w:t>
-      </w:r>
-      <w:r>
-        <w:t>(laptop).</w:t>
-      </w:r>
-    </w:p>
-    <w:p>
-      <w:pPr/>
-      <w:r>
-        <w:t>47. Can I wear one golden mittens?</w:t>
-      </w:r>
-    </w:p>
-    <w:p>
-      <w:r>
-        <w:t>________________________________________________</w:t>
-      </w:r>
-    </w:p>
-    <w:p>
-      <w:pPr/>
-      <w:r>
-        <w:t>47. mittens. / golden / wear / one / cannot / I</w:t>
-      </w:r>
-    </w:p>
-    <w:p>
-      <w:r>
-        <w:t>________________________________________________</w:t>
-      </w:r>
-    </w:p>
-    <w:p>
-      <w:pPr/>
-      <w:r>
-        <w:t xml:space="preserve">47. Can I wear one golden </w:t>
-      </w:r>
-      <w:r>
-        <w:rPr>
-          <w:rFonts w:ascii="Comic Sans" w:hAnsi="Comic Sans"/>
-        </w:rPr>
-        <w:t>______________</w:t>
-      </w:r>
-      <w:r>
-        <w:t>(mittens)?</w:t>
-      </w:r>
-    </w:p>
-    <w:p>
-      <w:pPr/>
-      <w:r>
-        <w:t>48. Do we use four grey telephones?</w:t>
-      </w:r>
-    </w:p>
-    <w:p>
-      <w:r>
-        <w:t>________________________________________________</w:t>
-      </w:r>
-    </w:p>
-    <w:p>
-      <w:pPr/>
-      <w:r>
-        <w:t>48. four / grey / we / use / Do / telephones?</w:t>
-      </w:r>
-    </w:p>
-    <w:p>
-      <w:r>
-        <w:t>________________________________________________</w:t>
-      </w:r>
-    </w:p>
-    <w:p>
-      <w:pPr/>
-      <w:r>
-        <w:t xml:space="preserve">48. We do not use four grey </w:t>
-      </w:r>
-      <w:r>
-        <w:rPr>
-          <w:rFonts w:ascii="Comic Sans" w:hAnsi="Comic Sans"/>
-        </w:rPr>
-        <w:t>______________</w:t>
-      </w:r>
-      <w:r>
-        <w:t>(telephone).</w:t>
-      </w:r>
-    </w:p>
-    <w:p>
-      <w:pPr/>
-      <w:r>
-        <w:t>49. Do we hold eight maroon scarves?</w:t>
-      </w:r>
-    </w:p>
-    <w:p>
-      <w:r>
-        <w:t>________________________________________________</w:t>
-      </w:r>
-    </w:p>
-    <w:p>
-      <w:pPr/>
-      <w:r>
-        <w:t>49. we / Do / maroon / hold / eight / scarves?</w:t>
-      </w:r>
-    </w:p>
-    <w:p>
-      <w:r>
-        <w:t>________________________________________________</w:t>
-      </w:r>
-    </w:p>
-    <w:p>
-      <w:pPr/>
-      <w:r>
-        <w:t xml:space="preserve">49. Do we hold eight maroon </w:t>
-      </w:r>
-      <w:r>
-        <w:rPr>
-          <w:rFonts w:ascii="Comic Sans" w:hAnsi="Comic Sans"/>
-        </w:rPr>
-        <w:t>______________</w:t>
-      </w:r>
-      <w:r>
-        <w:t>(scarf)?</w:t>
-      </w:r>
-    </w:p>
-    <w:p>
-      <w:pPr/>
-      <w:r>
-        <w:t>50. Do they carry five broken ovens?</w:t>
-      </w:r>
-    </w:p>
-    <w:p>
-      <w:r>
-        <w:t>________________________________________________</w:t>
-      </w:r>
-    </w:p>
-    <w:p>
-      <w:pPr/>
-      <w:r>
-        <w:t>50. carry / They / broken / five / ovens.</w:t>
-      </w:r>
-    </w:p>
-    <w:p>
-      <w:r>
-        <w:t>________________________________________________</w:t>
-      </w:r>
-    </w:p>
-    <w:p>
-      <w:pPr/>
-      <w:r>
-        <w:t xml:space="preserve">50. They do not carry five broken </w:t>
-      </w:r>
-      <w:r>
-        <w:rPr>
-          <w:rFonts w:ascii="Comic Sans" w:hAnsi="Comic Sans"/>
-        </w:rPr>
-        <w:t>______________</w:t>
-      </w:r>
-      <w:r>
-        <w:t>(oven).</w:t>
       </w:r>
     </w:p>
     <w:p>

</xml_diff>

<commit_message>
Few patches here and there
Uncountable nouns have a semi-fix now. Drinks and raw materials are auto considered as uncountables.
</commit_message>
<xml_diff>
--- a/Verbs_2019-01-19.docx
+++ b/Verbs_2019-01-19.docx
@@ -21,166 +21,226 @@
     <w:p>
       <w:pPr/>
       <w:r>
-        <w:t>1. Are there any delicious oranges?</w:t>
+        <w:t xml:space="preserve">1. Calvin, Abby, and I can </w:t>
       </w:r>
-    </w:p>
-    <w:p>
       <w:r>
-        <w:t>________________________________________________</w:t>
+        <w:rPr>
+          <w:rFonts w:ascii="Comic Sans" w:hAnsi="Comic Sans"/>
+        </w:rPr>
+        <w:t>______________</w:t>
+      </w:r>
+      <w:r>
+        <w:t>(sit on) six energy-saving fans.</w:t>
       </w:r>
     </w:p>
     <w:p>
       <w:pPr/>
       <w:r>
-        <w:t>2. Can Peter, Lambo, and Vanika sip any yellow kiwis?</w:t>
+        <w:t xml:space="preserve">2. There </w:t>
       </w:r>
-    </w:p>
-    <w:p>
       <w:r>
-        <w:t>________________________________________________</w:t>
+        <w:rPr>
+          <w:rFonts w:ascii="Comic Sans" w:hAnsi="Comic Sans"/>
+        </w:rPr>
+        <w:t>______________</w:t>
+      </w:r>
+      <w:r>
+        <w:t>(be) five small quinces.</w:t>
       </w:r>
     </w:p>
     <w:p>
       <w:pPr/>
       <w:r>
-        <w:t>3. Do I sip a orange lychee?</w:t>
+        <w:t xml:space="preserve">3. Does Phillip and I </w:t>
       </w:r>
-    </w:p>
-    <w:p>
       <w:r>
-        <w:t>________________________________________________</w:t>
+        <w:rPr>
+          <w:rFonts w:ascii="Comic Sans" w:hAnsi="Comic Sans"/>
+        </w:rPr>
+        <w:t>______________</w:t>
+      </w:r>
+      <w:r>
+        <w:t>(buy) any heavy cups of sand?</w:t>
       </w:r>
     </w:p>
     <w:p>
       <w:pPr/>
       <w:r>
-        <w:t>4. Does William tap any old fireplaces?</w:t>
+        <w:t xml:space="preserve">4. There </w:t>
       </w:r>
-    </w:p>
-    <w:p>
       <w:r>
-        <w:t>________________________________________________</w:t>
+        <w:rPr>
+          <w:rFonts w:ascii="Comic Sans" w:hAnsi="Comic Sans"/>
+        </w:rPr>
+        <w:t>______________</w:t>
+      </w:r>
+      <w:r>
+        <w:t>(be) eight heavy cups of flour.</w:t>
       </w:r>
     </w:p>
     <w:p>
       <w:pPr/>
       <w:r>
-        <w:t>5. Are there any gross durians?</w:t>
+        <w:t xml:space="preserve">5. Reese and Mason cannot </w:t>
       </w:r>
-    </w:p>
-    <w:p>
       <w:r>
-        <w:t>________________________________________________</w:t>
+        <w:rPr>
+          <w:rFonts w:ascii="Comic Sans" w:hAnsi="Comic Sans"/>
+        </w:rPr>
+        <w:t>______________</w:t>
+      </w:r>
+      <w:r>
+        <w:t>(go to) two tough tennis classes.</w:t>
       </w:r>
     </w:p>
     <w:p>
       <w:pPr/>
       <w:r>
-        <w:t>6. Can she cut any disgusting limes?</w:t>
+        <w:t xml:space="preserve">6. There </w:t>
       </w:r>
-    </w:p>
-    <w:p>
       <w:r>
-        <w:t>________________________________________________</w:t>
+        <w:rPr>
+          <w:rFonts w:ascii="Comic Sans" w:hAnsi="Comic Sans"/>
+        </w:rPr>
+        <w:t>______________</w:t>
+      </w:r>
+      <w:r>
+        <w:t>(be) five store-bought bottles of berry juice.</w:t>
       </w:r>
     </w:p>
     <w:p>
       <w:pPr/>
       <w:r>
-        <w:t>7. Do Mason, Olivia, and Lambo chew a sour cranberry?</w:t>
+        <w:t xml:space="preserve">7. They do not </w:t>
       </w:r>
-    </w:p>
-    <w:p>
       <w:r>
-        <w:t>________________________________________________</w:t>
+        <w:rPr>
+          <w:rFonts w:ascii="Comic Sans" w:hAnsi="Comic Sans"/>
+        </w:rPr>
+        <w:t>______________</w:t>
+      </w:r>
+      <w:r>
+        <w:t>(have) seven filling pears.</w:t>
       </w:r>
     </w:p>
     <w:p>
       <w:pPr/>
       <w:r>
-        <w:t>8. Can he lick any tiny cranberries?</w:t>
+        <w:t xml:space="preserve">8. There </w:t>
       </w:r>
-    </w:p>
-    <w:p>
       <w:r>
-        <w:t>________________________________________________</w:t>
+        <w:rPr>
+          <w:rFonts w:ascii="Comic Sans" w:hAnsi="Comic Sans"/>
+        </w:rPr>
+        <w:t>______________</w:t>
+      </w:r>
+      <w:r>
+        <w:t>(be) seven half an hour long swimming classes.</w:t>
       </w:r>
     </w:p>
     <w:p>
       <w:pPr/>
       <w:r>
-        <w:t>9. Does he tap any white clocks?</w:t>
+        <w:t xml:space="preserve">9. Does John </w:t>
       </w:r>
-    </w:p>
-    <w:p>
       <w:r>
-        <w:t>________________________________________________</w:t>
+        <w:rPr>
+          <w:rFonts w:ascii="Comic Sans" w:hAnsi="Comic Sans"/>
+        </w:rPr>
+        <w:t>______________</w:t>
+      </w:r>
+      <w:r>
+        <w:t>(make) any tiny handbags?</w:t>
       </w:r>
     </w:p>
     <w:p>
       <w:pPr/>
       <w:r>
-        <w:t>10. Does Lambo break a grey lawn mower?</w:t>
+        <w:t xml:space="preserve">10. Can Elaine and I </w:t>
       </w:r>
-    </w:p>
-    <w:p>
       <w:r>
-        <w:t>________________________________________________</w:t>
+        <w:rPr>
+          <w:rFonts w:ascii="Comic Sans" w:hAnsi="Comic Sans"/>
+        </w:rPr>
+        <w:t>______________</w:t>
+      </w:r>
+      <w:r>
+        <w:t>(sip) any huge bottles of coffee?</w:t>
       </w:r>
     </w:p>
     <w:p>
       <w:pPr/>
       <w:r>
-        <w:t>11. Does Jenny drink any green limes?</w:t>
+        <w:t xml:space="preserve">11. There </w:t>
       </w:r>
-    </w:p>
-    <w:p>
       <w:r>
-        <w:t>________________________________________________</w:t>
+        <w:rPr>
+          <w:rFonts w:ascii="Comic Sans" w:hAnsi="Comic Sans"/>
+        </w:rPr>
+        <w:t>______________</w:t>
+      </w:r>
+      <w:r>
+        <w:t>(be) four fresh cups of lemon water.</w:t>
       </w:r>
     </w:p>
     <w:p>
       <w:pPr/>
       <w:r>
-        <w:t>12. Can he chew any large blackberries?</w:t>
+        <w:t xml:space="preserve">12. You do not </w:t>
       </w:r>
-    </w:p>
-    <w:p>
       <w:r>
-        <w:t>________________________________________________</w:t>
+        <w:rPr>
+          <w:rFonts w:ascii="Comic Sans" w:hAnsi="Comic Sans"/>
+        </w:rPr>
+        <w:t>______________</w:t>
+      </w:r>
+      <w:r>
+        <w:t>(carry) seven warm handbags.</w:t>
       </w:r>
     </w:p>
     <w:p>
       <w:pPr/>
       <w:r>
-        <w:t>13. Does Calvin sit on any black telephones?</w:t>
+        <w:t xml:space="preserve">13. Do I </w:t>
       </w:r>
-    </w:p>
-    <w:p>
       <w:r>
-        <w:t>________________________________________________</w:t>
+        <w:rPr>
+          <w:rFonts w:ascii="Comic Sans" w:hAnsi="Comic Sans"/>
+        </w:rPr>
+        <w:t>______________</w:t>
+      </w:r>
+      <w:r>
+        <w:t>(eat) any huge papayas?</w:t>
       </w:r>
     </w:p>
     <w:p>
       <w:pPr/>
       <w:r>
-        <w:t>14. Does he cut any yellow avocados?</w:t>
+        <w:t xml:space="preserve">14. There </w:t>
       </w:r>
-    </w:p>
-    <w:p>
       <w:r>
-        <w:t>________________________________________________</w:t>
+        <w:rPr>
+          <w:rFonts w:ascii="Comic Sans" w:hAnsi="Comic Sans"/>
+        </w:rPr>
+        <w:t>______________</w:t>
+      </w:r>
+      <w:r>
+        <w:t>(be) eight large cups of bubble tea.</w:t>
       </w:r>
     </w:p>
     <w:p>
       <w:pPr/>
       <w:r>
-        <w:t>15. Do Abby and Elaine sit on any old kerosene heaters?</w:t>
+        <w:t xml:space="preserve">15. Does it </w:t>
       </w:r>
-    </w:p>
-    <w:p>
       <w:r>
-        <w:t>________________________________________________</w:t>
+        <w:rPr>
+          <w:rFonts w:ascii="Comic Sans" w:hAnsi="Comic Sans"/>
+        </w:rPr>
+        <w:t>______________</w:t>
+      </w:r>
+      <w:r>
+        <w:t>(buy) any palm-sized BBQ grills?</w:t>
       </w:r>
     </w:p>
     <w:p>

</xml_diff>